<commit_message>
Update new Req Spec
</commit_message>
<xml_diff>
--- a/documentation/Requirement-Specification - Changes.docx
+++ b/documentation/Requirement-Specification - Changes.docx
@@ -26,7 +26,7 @@
               <w:noProof/>
             </w:rPr>
             <w:pict w14:anchorId="6174AA63">
-              <v:rect id="Rectangle 33" o:spid="_x0000_s1033" style="position:absolute;margin-left:-195.95pt;margin-top:18.2pt;width:65.25pt;height:77.4pt;z-index:251659264;visibility:visible;mso-height-percent:98;mso-top-percent:23;mso-wrap-distance-left:9pt;mso-wrap-distance-top:0;mso-wrap-distance-right:9pt;mso-wrap-distance-bottom:0;mso-position-horizontal:right;mso-position-horizontal-relative:margin;mso-position-vertical-relative:page;mso-height-percent:98;mso-top-percent:23;mso-width-relative:page;mso-height-relative:page;v-text-anchor:bottom" o:gfxdata="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" fillcolor="#4f81bd [3204]" stroked="f" strokeweight="2pt">
+              <v:rect id="Rectangle 33" o:spid="_x0000_s1033" style="position:absolute;margin-left:-181.9pt;margin-top:18.2pt;width:65.25pt;height:77.4pt;z-index:251659264;visibility:visible;mso-height-percent:98;mso-top-percent:23;mso-wrap-distance-left:9pt;mso-wrap-distance-top:0;mso-wrap-distance-right:9pt;mso-wrap-distance-bottom:0;mso-position-horizontal:right;mso-position-horizontal-relative:margin;mso-position-vertical-relative:page;mso-height-percent:98;mso-top-percent:23;mso-width-relative:page;mso-height-relative:page;v-text-anchor:bottom" o:gfxdata="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" fillcolor="#4f81bd [3204]" stroked="f" strokeweight="2pt">
                 <o:lock v:ext="edit" aspectratio="t"/>
                 <v:textbox style="mso-next-textbox:#Rectangle 33" inset="3.6pt,,3.6pt">
                   <w:txbxContent>
@@ -124,7 +124,6 @@
                           <w:dataBinding w:prefixMappings="xmlns:ns0='http://purl.org/dc/elements/1.1/' xmlns:ns1='http://schemas.openxmlformats.org/package/2006/metadata/core-properties' " w:xpath="/ns1:coreProperties[1]/ns0:title[1]" w:storeItemID="{6C3C8BC8-F283-45AE-878A-BAB7291924A1}"/>
                           <w:text/>
                         </w:sdtPr>
-                        <w:sdtEndPr/>
                         <w:sdtContent>
                           <w:r>
                             <w:rPr>
@@ -151,7 +150,6 @@
                         <w:dataBinding w:prefixMappings="xmlns:ns0='http://purl.org/dc/elements/1.1/' xmlns:ns1='http://schemas.openxmlformats.org/package/2006/metadata/core-properties' " w:xpath="/ns1:coreProperties[1]/ns0:subject[1]" w:storeItemID="{6C3C8BC8-F283-45AE-878A-BAB7291924A1}"/>
                         <w:text/>
                       </w:sdtPr>
-                      <w:sdtEndPr/>
                       <w:sdtContent>
                         <w:p>
                           <w:pPr>
@@ -208,7 +206,6 @@
                         <w:dataBinding w:prefixMappings="xmlns:ns0='http://purl.org/dc/elements/1.1/' xmlns:ns1='http://schemas.openxmlformats.org/package/2006/metadata/core-properties' " w:xpath="/ns1:coreProperties[1]/ns0:creator[1]" w:storeItemID="{6C3C8BC8-F283-45AE-878A-BAB7291924A1}"/>
                         <w:text/>
                       </w:sdtPr>
-                      <w:sdtEndPr/>
                       <w:sdtContent>
                         <w:p>
                           <w:pPr>
@@ -2114,7 +2111,7 @@
       </w:r>
       <w:r>
         <w:rPr>
-          <w:color w:val="FF0000"/>
+          <w:color w:val="7030A0"/>
         </w:rPr>
         <w:t>successfully</w:t>
       </w:r>
@@ -2126,7 +2123,7 @@
       </w:r>
       <w:r>
         <w:rPr>
-          <w:color w:val="FF0000"/>
+          <w:color w:val="7030A0"/>
         </w:rPr>
         <w:t>questions</w:t>
       </w:r>
@@ -3749,12 +3746,18 @@
             </w:r>
             <w:r>
               <w:rPr>
-                <w:color w:val="FF0000"/>
-              </w:rPr>
-              <w:t>they are</w:t>
-            </w:r>
-            <w:r>
-              <w:t xml:space="preserve"> interacted with</w:t>
+                <w:color w:val="7030A0"/>
+              </w:rPr>
+              <w:t xml:space="preserve">they </w:t>
+            </w:r>
+            <w:r>
+              <w:rPr>
+                <w:color w:val="7030A0"/>
+              </w:rPr>
+              <w:t>interact</w:t>
+            </w:r>
+            <w:r>
+              <w:t xml:space="preserve"> with</w:t>
             </w:r>
           </w:p>
         </w:tc>
@@ -6521,24 +6524,21 @@
             </w:r>
             <w:r>
               <w:rPr>
-                <w:color w:val="FF0000"/>
+                <w:color w:val="7030A0"/>
               </w:rPr>
               <w:t xml:space="preserve">which restores the </w:t>
             </w:r>
             <w:r>
               <w:rPr>
-                <w:color w:val="FF0000"/>
+                <w:color w:val="7030A0"/>
               </w:rPr>
               <w:t xml:space="preserve">room to its original </w:t>
             </w:r>
             <w:r>
               <w:rPr>
-                <w:color w:val="FF0000"/>
-              </w:rPr>
-              <w:t>state</w:t>
-            </w:r>
-            <w:r>
-              <w:t xml:space="preserve"> </w:t>
+                <w:color w:val="7030A0"/>
+              </w:rPr>
+              <w:t xml:space="preserve">state </w:t>
             </w:r>
           </w:p>
         </w:tc>
@@ -8005,7 +8005,7 @@
             </w:r>
             <w:r>
               <w:rPr>
-                <w:color w:val="FF0000"/>
+                <w:color w:val="7030A0"/>
               </w:rPr>
               <w:t>seconds delay</w:t>
             </w:r>
@@ -10020,11 +10020,19 @@
             </w:r>
             <w:r>
               <w:rPr>
+                <w:color w:val="7030A0"/>
+                <w:sz w:val="22"/>
+                <w:szCs w:val="22"/>
+              </w:rPr>
+              <w:t>delivered</w:t>
+            </w:r>
+            <w:r>
+              <w:rPr>
                 <w:color w:val="FF0000"/>
                 <w:sz w:val="22"/>
                 <w:szCs w:val="22"/>
               </w:rPr>
-              <w:t xml:space="preserve">delivered </w:t>
+              <w:t xml:space="preserve"> </w:t>
             </w:r>
             <w:r>
               <w:rPr>
@@ -10111,12 +10119,12 @@
       <w:tr>
         <w:tc>
           <w:tcPr>
+            <w:cnfStyle w:val="001000000000" w:firstRow="0" w:lastRow="0" w:firstColumn="1" w:lastColumn="0" w:oddVBand="0" w:evenVBand="0" w:oddHBand="0" w:evenHBand="0" w:firstRowFirstColumn="0" w:firstRowLastColumn="0" w:lastRowFirstColumn="0" w:lastRowLastColumn="0"/>
             <w:tcW w:w="1809" w:type="dxa"/>
           </w:tcPr>
           <w:p>
             <w:pPr>
               <w:pStyle w:val="Compact"/>
-              <w:cnfStyle w:val="001000000000" w:firstRow="0" w:lastRow="0" w:firstColumn="1" w:lastColumn="0" w:oddVBand="0" w:evenVBand="0" w:oddHBand="0" w:evenHBand="0" w:firstRowFirstColumn="0" w:firstRowLastColumn="0" w:lastRowFirstColumn="0" w:lastRowLastColumn="0"/>
               <w:rPr>
                 <w:sz w:val="22"/>
                 <w:szCs w:val="22"/>
@@ -10138,6 +10146,7 @@
           <w:p>
             <w:pPr>
               <w:pStyle w:val="Compact"/>
+              <w:cnfStyle w:val="000000000000" w:firstRow="0" w:lastRow="0" w:firstColumn="0" w:lastColumn="0" w:oddVBand="0" w:evenVBand="0" w:oddHBand="0" w:evenHBand="0" w:firstRowFirstColumn="0" w:firstRowLastColumn="0" w:lastRowFirstColumn="0" w:lastRowLastColumn="0"/>
               <w:rPr>
                 <w:sz w:val="22"/>
                 <w:szCs w:val="22"/>
@@ -10159,6 +10168,7 @@
           <w:p>
             <w:pPr>
               <w:pStyle w:val="Compact"/>
+              <w:cnfStyle w:val="000000000000" w:firstRow="0" w:lastRow="0" w:firstColumn="0" w:lastColumn="0" w:oddVBand="0" w:evenVBand="0" w:oddHBand="0" w:evenHBand="0" w:firstRowFirstColumn="0" w:firstRowLastColumn="0" w:lastRowFirstColumn="0" w:lastRowLastColumn="0"/>
               <w:rPr>
                 <w:color w:val="00B050"/>
                 <w:sz w:val="22"/>
@@ -10207,6 +10217,7 @@
             <w:pPr>
               <w:pStyle w:val="Compact"/>
               <w:jc w:val="center"/>
+              <w:cnfStyle w:val="000000000000" w:firstRow="0" w:lastRow="0" w:firstColumn="0" w:lastColumn="0" w:oddVBand="0" w:evenVBand="0" w:oddHBand="0" w:evenHBand="0" w:firstRowFirstColumn="0" w:firstRowLastColumn="0" w:lastRowFirstColumn="0" w:lastRowLastColumn="0"/>
               <w:rPr>
                 <w:sz w:val="22"/>
                 <w:szCs w:val="22"/>
@@ -10228,6 +10239,7 @@
           <w:p>
             <w:pPr>
               <w:pStyle w:val="Compact"/>
+              <w:cnfStyle w:val="000000000000" w:firstRow="0" w:lastRow="0" w:firstColumn="0" w:lastColumn="0" w:oddVBand="0" w:evenVBand="0" w:oddHBand="0" w:evenHBand="0" w:firstRowFirstColumn="0" w:firstRowLastColumn="0" w:lastRowFirstColumn="0" w:lastRowLastColumn="0"/>
               <w:rPr>
                 <w:sz w:val="22"/>
                 <w:szCs w:val="22"/>
@@ -10259,13 +10271,13 @@
         </w:tc>
         <w:tc>
           <w:tcPr>
+            <w:cnfStyle w:val="000100000000" w:firstRow="0" w:lastRow="0" w:firstColumn="0" w:lastColumn="1" w:oddVBand="0" w:evenVBand="0" w:oddHBand="0" w:evenHBand="0" w:firstRowFirstColumn="0" w:firstRowLastColumn="0" w:lastRowFirstColumn="0" w:lastRowLastColumn="0"/>
             <w:tcW w:w="1275" w:type="dxa"/>
           </w:tcPr>
           <w:p>
             <w:pPr>
               <w:pStyle w:val="Compact"/>
               <w:jc w:val="center"/>
-              <w:cnfStyle w:val="000100000000" w:firstRow="0" w:lastRow="0" w:firstColumn="0" w:lastColumn="1" w:oddVBand="0" w:evenVBand="0" w:oddHBand="0" w:evenHBand="0" w:firstRowFirstColumn="0" w:firstRowLastColumn="0" w:lastRowFirstColumn="0" w:lastRowLastColumn="0"/>
               <w:rPr>
                 <w:b w:val="0"/>
                 <w:bCs w:val="0"/>
@@ -10920,7 +10932,7 @@
       </w:r>
       <w:r>
         <w:rPr>
-          <w:color w:val="FF0000"/>
+          <w:color w:val="7030A0"/>
         </w:rPr>
         <w:t>to</w:t>
       </w:r>
@@ -11302,9 +11314,21 @@
       </w:pPr>
       <w:r>
         <w:rPr>
-          <w:color w:val="FF0000"/>
-        </w:rPr>
-        <w:t>As the client has requested</w:t>
+          <w:color w:val="7030A0"/>
+        </w:rPr>
+        <w:t>The</w:t>
+      </w:r>
+      <w:r>
+        <w:rPr>
+          <w:color w:val="7030A0"/>
+        </w:rPr>
+        <w:t xml:space="preserve"> client requ</w:t>
+      </w:r>
+      <w:r>
+        <w:rPr>
+          <w:color w:val="7030A0"/>
+        </w:rPr>
+        <w:t>ires</w:t>
       </w:r>
       <w:r>
         <w:t xml:space="preserve"> regular updates from </w:t>
@@ -11473,25 +11497,25 @@
       </w:r>
       <w:r>
         <w:rPr>
-          <w:color w:val="FF0000"/>
+          <w:color w:val="7030A0"/>
         </w:rPr>
         <w:t>can share</w:t>
       </w:r>
       <w:r>
         <w:rPr>
-          <w:color w:val="FF0000"/>
+          <w:color w:val="7030A0"/>
         </w:rPr>
         <w:t xml:space="preserve"> </w:t>
       </w:r>
       <w:r>
         <w:rPr>
-          <w:color w:val="FF0000"/>
+          <w:color w:val="7030A0"/>
         </w:rPr>
         <w:t>knowledge</w:t>
       </w:r>
       <w:r>
         <w:rPr>
-          <w:color w:val="FF0000"/>
+          <w:color w:val="7030A0"/>
         </w:rPr>
         <w:t xml:space="preserve"> and</w:t>
       </w:r>
@@ -11678,7 +11702,7 @@
       </w:r>
       <w:r>
         <w:rPr>
-          <w:color w:val="FF0000"/>
+          <w:color w:val="7030A0"/>
           <w:lang w:val="en-GB"/>
         </w:rPr>
         <w:t>to</w:t>
@@ -11874,7 +11898,7 @@
           <w:lang w:val="en-GB"/>
         </w:rPr>
         <w:drawing>
-          <wp:inline distT="0" distB="0" distL="0" distR="0" wp14:anchorId="36124DEB" wp14:editId="095D8B01">
+          <wp:inline distT="0" distB="0" distL="0" distR="0" wp14:anchorId="36124DEB" wp14:editId="75ECE123">
             <wp:extent cx="5934075" cy="2857500"/>
             <wp:effectExtent l="0" t="0" r="0" b="0"/>
             <wp:docPr id="1557294080" name="Picture 1"/>

</xml_diff>